<commit_message>
testing path with ../
</commit_message>
<xml_diff>
--- a/assets/cv/Felipe-CV.docx
+++ b/assets/cv/Felipe-CV.docx
@@ -159,18 +159,6 @@
       </w:hyperlink>
       <w:r>
         <w:rPr>
-          <w:rFonts w:ascii="Calibri" w:hAnsi="Calibri" w:cs="Calibri" w:eastAsia="Calibri"/>
-          <w:color w:val="0563C1"/>
-          <w:spacing w:val="0"/>
-          <w:position w:val="0"/>
-          <w:sz w:val="22"/>
-          <w:u w:val="single"/>
-          <w:shd w:fill="auto" w:val="clear"/>
-        </w:rPr>
-        <w:t xml:space="preserve"> |</w:t>
-      </w:r>
-      <w:r>
-        <w:rPr>
           <w:rFonts w:ascii="Arial" w:hAnsi="Arial" w:cs="Arial" w:eastAsia="Arial"/>
           <w:color w:val="auto"/>
           <w:spacing w:val="0"/>
@@ -197,41 +185,6 @@
       <w:r>
         <w:rPr>
           <w:rFonts w:ascii="Arial" w:hAnsi="Arial" w:cs="Arial" w:eastAsia="Arial"/>
-          <w:color w:val="0000FF"/>
-          <w:spacing w:val="0"/>
-          <w:position w:val="0"/>
-          <w:sz w:val="18"/>
-          <w:u w:val="single"/>
-          <w:shd w:fill="auto" w:val="clear"/>
-        </w:rPr>
-        <w:t xml:space="preserve"> </w:t>
-      </w:r>
-      <w:r>
-        <w:rPr>
-          <w:rFonts w:ascii="Arial" w:hAnsi="Arial" w:cs="Arial" w:eastAsia="Arial"/>
-          <w:color w:val="auto"/>
-          <w:spacing w:val="0"/>
-          <w:position w:val="0"/>
-          <w:sz w:val="18"/>
-          <w:shd w:fill="auto" w:val="clear"/>
-        </w:rPr>
-        <w:t xml:space="preserve"> </w:t>
-      </w:r>
-      <w:r>
-        <w:rPr>
-          <w:rFonts w:ascii="Calibri" w:hAnsi="Calibri" w:cs="Calibri" w:eastAsia="Calibri"/>
-          <w:color w:val="0563C1"/>
-          <w:spacing w:val="0"/>
-          <w:position w:val="0"/>
-          <w:sz w:val="22"/>
-          <w:u w:val="single"/>
-          <w:shd w:fill="auto" w:val="clear"/>
-        </w:rPr>
-        <w:t xml:space="preserve">|</w:t>
-      </w:r>
-      <w:r>
-        <w:rPr>
-          <w:rFonts w:ascii="Arial" w:hAnsi="Arial" w:cs="Arial" w:eastAsia="Arial"/>
           <w:color w:val="auto"/>
           <w:spacing w:val="0"/>
           <w:position w:val="0"/>
@@ -254,17 +207,6 @@
           <w:t xml:space="preserve">https://github.com/zanettiprado/</w:t>
         </w:r>
       </w:hyperlink>
-      <w:r>
-        <w:rPr>
-          <w:rFonts w:ascii="Arial" w:hAnsi="Arial" w:cs="Arial" w:eastAsia="Arial"/>
-          <w:color w:val="auto"/>
-          <w:spacing w:val="0"/>
-          <w:position w:val="0"/>
-          <w:sz w:val="18"/>
-          <w:shd w:fill="auto" w:val="clear"/>
-        </w:rPr>
-        <w:t xml:space="preserve"> fazer hyper link</w:t>
-      </w:r>
     </w:p>
     <w:p>
       <w:pPr>
@@ -952,18 +894,30 @@
           <w:sz w:val="18"/>
           <w:shd w:fill="auto" w:val="clear"/>
         </w:rPr>
-        <w:t xml:space="preserve">CSS and HTML - After reading book club - </w:t>
-      </w:r>
-      <w:r>
-        <w:rPr>
-          <w:rFonts w:ascii="Arial" w:hAnsi="Arial" w:cs="Arial" w:eastAsia="Arial"/>
-          <w:color w:val="auto"/>
-          <w:spacing w:val="0"/>
-          <w:position w:val="0"/>
-          <w:sz w:val="18"/>
-          <w:shd w:fill="auto" w:val="clear"/>
-        </w:rPr>
-        <w:t xml:space="preserve">[Brief   contributions.] fazer hyperlink </w:t>
+        <w:t xml:space="preserve">HTML and </w:t>
+      </w:r>
+      <w:r>
+        <w:rPr>
+          <w:rFonts w:ascii="Arial" w:hAnsi="Arial" w:cs="Arial" w:eastAsia="Arial"/>
+          <w:b/>
+          <w:color w:val="auto"/>
+          <w:spacing w:val="0"/>
+          <w:position w:val="0"/>
+          <w:sz w:val="18"/>
+          <w:shd w:fill="auto" w:val="clear"/>
+        </w:rPr>
+        <w:t xml:space="preserve">CSS - After reading book club - </w:t>
+      </w:r>
+      <w:r>
+        <w:rPr>
+          <w:rFonts w:ascii="Arial" w:hAnsi="Arial" w:cs="Arial" w:eastAsia="Arial"/>
+          <w:color w:val="auto"/>
+          <w:spacing w:val="0"/>
+          <w:position w:val="0"/>
+          <w:sz w:val="18"/>
+          <w:shd w:fill="auto" w:val="clear"/>
+        </w:rPr>
+        <w:t xml:space="preserve">This project was created using HTML and CSS only </w:t>
       </w:r>
       <w:hyperlink xmlns:r="http://schemas.openxmlformats.org/officeDocument/2006/relationships" r:id="docRId3">
         <w:r>
@@ -1011,18 +965,18 @@
           <w:sz w:val="18"/>
           <w:shd w:fill="auto" w:val="clear"/>
         </w:rPr>
-        <w:t xml:space="preserve">JavaScript - Rock Memory Card </w:t>
-      </w:r>
-      <w:r>
-        <w:rPr>
-          <w:rFonts w:ascii="Arial" w:hAnsi="Arial" w:cs="Arial" w:eastAsia="Arial"/>
-          <w:color w:val="auto"/>
-          <w:spacing w:val="0"/>
-          <w:position w:val="0"/>
-          <w:sz w:val="18"/>
-          <w:shd w:fill="auto" w:val="clear"/>
-        </w:rPr>
-        <w:t xml:space="preserve">- [Brief description .  </w:t>
+        <w:t xml:space="preserve">JavaScript - Rock Memory Card -</w:t>
+      </w:r>
+      <w:r>
+        <w:rPr>
+          <w:rFonts w:ascii="Arial" w:hAnsi="Arial" w:cs="Arial" w:eastAsia="Arial"/>
+          <w:color w:val="auto"/>
+          <w:spacing w:val="0"/>
+          <w:position w:val="0"/>
+          <w:sz w:val="18"/>
+          <w:shd w:fill="auto" w:val="clear"/>
+        </w:rPr>
+        <w:t xml:space="preserve">This one was created using basic JavaScript, HTML and CSS. </w:t>
       </w:r>
       <w:hyperlink xmlns:r="http://schemas.openxmlformats.org/officeDocument/2006/relationships" r:id="docRId4">
         <w:r>
@@ -1047,7 +1001,7 @@
           <w:sz w:val="18"/>
           <w:shd w:fill="auto" w:val="clear"/>
         </w:rPr>
-        <w:t xml:space="preserve"> (fazer hyper link)</w:t>
+        <w:t xml:space="preserve"> </w:t>
       </w:r>
     </w:p>
     <w:p>
@@ -1092,7 +1046,7 @@
           <w:sz w:val="18"/>
           <w:shd w:fill="auto" w:val="clear"/>
         </w:rPr>
-        <w:t xml:space="preserve"> [Brief description ] </w:t>
+        <w:t xml:space="preserve"> - Here we have a battleship game using basic Python. </w:t>
       </w:r>
       <w:hyperlink xmlns:r="http://schemas.openxmlformats.org/officeDocument/2006/relationships" r:id="docRId5">
         <w:r>
@@ -1105,7 +1059,19 @@
             <w:u w:val="single"/>
             <w:shd w:fill="auto" w:val="clear"/>
           </w:rPr>
-          <w:t xml:space="preserve">https://github.com/zanettiprado/guess-battleship-game</w:t>
+          <w:t xml:space="preserve">h</w:t>
+        </w:r>
+        <w:r>
+          <w:rPr>
+            <w:rFonts w:ascii="Arial" w:hAnsi="Arial" w:cs="Arial" w:eastAsia="Arial"/>
+            <w:color w:val="0000FF"/>
+            <w:spacing w:val="0"/>
+            <w:position w:val="0"/>
+            <w:sz w:val="18"/>
+            <w:u w:val="single"/>
+            <w:shd w:fill="auto" w:val="clear"/>
+          </w:rPr>
+          <w:t xml:space="preserve">ttps://github.com/zanettiprado/guess-battleship-game</w:t>
         </w:r>
       </w:hyperlink>
       <w:r>

</xml_diff>